<commit_message>
docs: Se modifica levantamiento de informacion
</commit_message>
<xml_diff>
--- a/2-Diseño/5-Normalizacion/Entidad.docx
+++ b/2-Diseño/5-Normalizacion/Entidad.docx
@@ -225,9 +225,6 @@
             <w:pPr>
               <w:jc w:val="center"/>
             </w:pPr>
-            <w:r>
-              <w:t>x</w:t>
-            </w:r>
           </w:p>
         </w:tc>
         <w:tc>
@@ -311,9 +308,6 @@
             <w:pPr>
               <w:jc w:val="center"/>
             </w:pPr>
-            <w:r>
-              <w:t>x</w:t>
-            </w:r>
           </w:p>
         </w:tc>
         <w:tc>
@@ -397,9 +391,6 @@
             <w:pPr>
               <w:jc w:val="center"/>
             </w:pPr>
-            <w:r>
-              <w:t>x</w:t>
-            </w:r>
           </w:p>
         </w:tc>
         <w:tc>
@@ -483,9 +474,6 @@
             <w:pPr>
               <w:jc w:val="center"/>
             </w:pPr>
-            <w:r>
-              <w:t>x</w:t>
-            </w:r>
           </w:p>
         </w:tc>
         <w:tc>
@@ -569,22 +557,18 @@
             <w:pPr>
               <w:jc w:val="center"/>
             </w:pPr>
-            <w:r>
-              <w:t>x</w:t>
-            </w:r>
-          </w:p>
-        </w:tc>
-        <w:tc>
-          <w:tcPr>
-            <w:tcW w:w="1633" w:type="dxa"/>
-          </w:tcPr>
-          <w:p>
-            <w:pPr>
-              <w:jc w:val="center"/>
-            </w:pPr>
-            <w:r>
-              <w:t>x</w:t>
-            </w:r>
+          </w:p>
+        </w:tc>
+        <w:tc>
+          <w:tcPr>
+            <w:tcW w:w="1633" w:type="dxa"/>
+          </w:tcPr>
+          <w:p>
+            <w:pPr>
+              <w:jc w:val="center"/>
+            </w:pPr>
+            <w:bookmarkStart w:id="0" w:name="_GoBack"/>
+            <w:bookmarkEnd w:id="0"/>
           </w:p>
         </w:tc>
       </w:tr>
@@ -741,9 +725,6 @@
             <w:pPr>
               <w:jc w:val="center"/>
             </w:pPr>
-            <w:r>
-              <w:t>x</w:t>
-            </w:r>
           </w:p>
         </w:tc>
         <w:tc>
@@ -840,9 +821,6 @@
             <w:pPr>
               <w:jc w:val="center"/>
             </w:pPr>
-            <w:r>
-              <w:t>x</w:t>
-            </w:r>
           </w:p>
         </w:tc>
         <w:tc>
@@ -926,9 +904,6 @@
             <w:pPr>
               <w:jc w:val="center"/>
             </w:pPr>
-            <w:r>
-              <w:t>x</w:t>
-            </w:r>
           </w:p>
         </w:tc>
         <w:tc>
@@ -1012,9 +987,6 @@
             <w:pPr>
               <w:jc w:val="center"/>
             </w:pPr>
-            <w:r>
-              <w:t>x</w:t>
-            </w:r>
           </w:p>
         </w:tc>
         <w:tc>
@@ -1029,10 +1001,7 @@
         </w:tc>
       </w:tr>
     </w:tbl>
-    <w:p>
-      <w:bookmarkStart w:id="0" w:name="_GoBack"/>
-      <w:bookmarkEnd w:id="0"/>
-    </w:p>
+    <w:p/>
     <w:sectPr>
       <w:pgSz w:w="11906" w:h="16838"/>
       <w:pgMar w:top="1417" w:right="1701" w:bottom="1417" w:left="1701" w:header="708" w:footer="708" w:gutter="0"/>

</xml_diff>

<commit_message>
docs: Se modifica lista de chequeo
</commit_message>
<xml_diff>
--- a/2-Diseño/5-Normalizacion/Entidad.docx
+++ b/2-Diseño/5-Normalizacion/Entidad.docx
@@ -212,9 +212,6 @@
             <w:pPr>
               <w:jc w:val="center"/>
             </w:pPr>
-            <w:r>
-              <w:t>x</w:t>
-            </w:r>
           </w:p>
         </w:tc>
         <w:tc>
@@ -295,9 +292,6 @@
             <w:pPr>
               <w:jc w:val="center"/>
             </w:pPr>
-            <w:r>
-              <w:t>x</w:t>
-            </w:r>
           </w:p>
         </w:tc>
         <w:tc>
@@ -378,9 +372,6 @@
             <w:pPr>
               <w:jc w:val="center"/>
             </w:pPr>
-            <w:r>
-              <w:t>x</w:t>
-            </w:r>
           </w:p>
         </w:tc>
         <w:tc>
@@ -461,9 +452,6 @@
             <w:pPr>
               <w:jc w:val="center"/>
             </w:pPr>
-            <w:r>
-              <w:t>x</w:t>
-            </w:r>
           </w:p>
         </w:tc>
         <w:tc>
@@ -544,31 +532,26 @@
             <w:pPr>
               <w:jc w:val="center"/>
             </w:pPr>
-            <w:r>
-              <w:t>x</w:t>
-            </w:r>
-          </w:p>
-        </w:tc>
-        <w:tc>
-          <w:tcPr>
-            <w:tcW w:w="1633" w:type="dxa"/>
-          </w:tcPr>
-          <w:p>
-            <w:pPr>
-              <w:jc w:val="center"/>
-            </w:pPr>
-          </w:p>
-        </w:tc>
-        <w:tc>
-          <w:tcPr>
-            <w:tcW w:w="1633" w:type="dxa"/>
-          </w:tcPr>
-          <w:p>
-            <w:pPr>
-              <w:jc w:val="center"/>
-            </w:pPr>
-            <w:bookmarkStart w:id="0" w:name="_GoBack"/>
-            <w:bookmarkEnd w:id="0"/>
+          </w:p>
+        </w:tc>
+        <w:tc>
+          <w:tcPr>
+            <w:tcW w:w="1633" w:type="dxa"/>
+          </w:tcPr>
+          <w:p>
+            <w:pPr>
+              <w:jc w:val="center"/>
+            </w:pPr>
+          </w:p>
+        </w:tc>
+        <w:tc>
+          <w:tcPr>
+            <w:tcW w:w="1633" w:type="dxa"/>
+          </w:tcPr>
+          <w:p>
+            <w:pPr>
+              <w:jc w:val="center"/>
+            </w:pPr>
           </w:p>
         </w:tc>
       </w:tr>
@@ -629,9 +612,6 @@
             <w:pPr>
               <w:jc w:val="center"/>
             </w:pPr>
-            <w:r>
-              <w:t>x</w:t>
-            </w:r>
           </w:p>
         </w:tc>
         <w:tc>
@@ -712,9 +692,6 @@
             <w:pPr>
               <w:jc w:val="center"/>
             </w:pPr>
-            <w:r>
-              <w:t>x</w:t>
-            </w:r>
           </w:p>
         </w:tc>
         <w:tc>
@@ -808,9 +785,6 @@
             <w:pPr>
               <w:jc w:val="center"/>
             </w:pPr>
-            <w:r>
-              <w:t>x</w:t>
-            </w:r>
           </w:p>
         </w:tc>
         <w:tc>
@@ -891,9 +865,6 @@
             <w:pPr>
               <w:jc w:val="center"/>
             </w:pPr>
-            <w:r>
-              <w:t>x</w:t>
-            </w:r>
           </w:p>
         </w:tc>
         <w:tc>
@@ -974,9 +945,8 @@
             <w:pPr>
               <w:jc w:val="center"/>
             </w:pPr>
-            <w:r>
-              <w:t>x</w:t>
-            </w:r>
+            <w:bookmarkStart w:id="0" w:name="_GoBack"/>
+            <w:bookmarkEnd w:id="0"/>
           </w:p>
         </w:tc>
         <w:tc>

</xml_diff>